<commit_message>
Added Readme and License.
</commit_message>
<xml_diff>
--- a/2016-10 MvvmCross app Humanizer plug-in.docx
+++ b/2016-10 MvvmCross app Humanizer plug-in.docx
@@ -7,7 +7,15 @@
         <w:pStyle w:val="Heading1"/>
       </w:pPr>
       <w:r>
-        <w:t>2016-10 MvvmCross app – Humanizer plug-in</w:t>
+        <w:t>2016-10</w:t>
+      </w:r>
+      <w:r>
+        <w:t>-26</w:t>
+      </w:r>
+      <w:bookmarkStart w:id="0" w:name="_GoBack"/>
+      <w:bookmarkEnd w:id="0"/>
+      <w:r>
+        <w:t xml:space="preserve"> MvvmCross app – Humanizer plug-in</w:t>
       </w:r>
     </w:p>
     <w:p>
@@ -864,10 +872,46 @@
     </w:p>
     <w:p>
       <w:pPr>
-        <w:rPr>
-          <w:sz w:val="24"/>
-        </w:rPr>
-      </w:pPr>
+        <w:pStyle w:val="Heading2"/>
+      </w:pPr>
+      <w:r>
+        <w:t>Published on GitHub</w:t>
+      </w:r>
+    </w:p>
+    <w:p>
+      <w:pPr>
+        <w:ind w:left="720"/>
+      </w:pPr>
+      <w:r>
+        <w:t xml:space="preserve">Code of the presentation of Humanizer </w:t>
+      </w:r>
+      <w:proofErr w:type="spellStart"/>
+      <w:r>
+        <w:t>Nuget</w:t>
+      </w:r>
+      <w:proofErr w:type="spellEnd"/>
+      <w:r>
+        <w:t xml:space="preserve"> package, made at X.NET on October 26, 2016. </w:t>
+      </w:r>
+      <w:hyperlink r:id="rId36" w:history="1">
+        <w:r>
+          <w:rPr>
+            <w:rStyle w:val="Hyperlink"/>
+          </w:rPr>
+          <w:t>http://www.meetup.com/Silicon-Valley-Cross-Platform-Net-Developers-Group/events/234537335/</w:t>
+        </w:r>
+      </w:hyperlink>
+      <w:r>
+        <w:tab/>
+      </w:r>
+      <w:hyperlink r:id="rId37" w:history="1">
+        <w:r>
+          <w:rPr>
+            <w:rStyle w:val="Hyperlink"/>
+          </w:rPr>
+          <w:t>http://humanizr.net/</w:t>
+        </w:r>
+      </w:hyperlink>
     </w:p>
     <w:p>
       <w:pPr>
@@ -1084,7 +1128,6 @@
           <w:sz w:val="24"/>
           <w:u w:val="single"/>
         </w:rPr>
-        <w:lastRenderedPageBreak/>
         <w:t>MainPage.xaml</w:t>
       </w:r>
       <w:proofErr w:type="spellEnd"/>
@@ -2045,8 +2088,6 @@
         </w:rPr>
         <w:t>&gt;</w:t>
       </w:r>
-      <w:bookmarkStart w:id="0" w:name="_GoBack"/>
-      <w:bookmarkEnd w:id="0"/>
     </w:p>
     <w:p>
       <w:pPr>
@@ -3903,6 +3944,7 @@
           <w:sz w:val="20"/>
           <w:szCs w:val="19"/>
         </w:rPr>
+        <w:lastRenderedPageBreak/>
         <w:t xml:space="preserve">            </w:t>
       </w:r>
       <w:proofErr w:type="spellStart"/>
@@ -7034,7 +7076,181 @@
           <w:sz w:val="19"/>
           <w:szCs w:val="19"/>
         </w:rPr>
-        <w:t>(</w:t>
+        <w:t xml:space="preserve">( </w:t>
+      </w:r>
+      <w:r>
+        <w:rPr>
+          <w:rFonts w:ascii="Consolas" w:hAnsi="Consolas" w:cs="Consolas"/>
+          <w:color w:val="000000"/>
+          <w:sz w:val="19"/>
+          <w:szCs w:val="19"/>
+        </w:rPr>
+        <w:tab/>
+      </w:r>
+      <w:r>
+        <w:rPr>
+          <w:rFonts w:ascii="Consolas" w:hAnsi="Consolas" w:cs="Consolas"/>
+          <w:color w:val="000000"/>
+          <w:sz w:val="19"/>
+          <w:szCs w:val="19"/>
+        </w:rPr>
+        <w:tab/>
+      </w:r>
+      <w:r>
+        <w:rPr>
+          <w:rFonts w:ascii="Consolas" w:hAnsi="Consolas" w:cs="Consolas"/>
+          <w:color w:val="000000"/>
+          <w:sz w:val="19"/>
+          <w:szCs w:val="19"/>
+        </w:rPr>
+        <w:tab/>
+      </w:r>
+      <w:r>
+        <w:rPr>
+          <w:rFonts w:ascii="Consolas" w:hAnsi="Consolas" w:cs="Consolas"/>
+          <w:color w:val="000000"/>
+          <w:sz w:val="19"/>
+          <w:szCs w:val="19"/>
+        </w:rPr>
+        <w:tab/>
+      </w:r>
+      <w:r>
+        <w:rPr>
+          <w:rFonts w:ascii="Consolas" w:hAnsi="Consolas" w:cs="Consolas"/>
+          <w:color w:val="000000"/>
+          <w:sz w:val="19"/>
+          <w:szCs w:val="19"/>
+        </w:rPr>
+        <w:tab/>
+      </w:r>
+      <w:r>
+        <w:rPr>
+          <w:rFonts w:ascii="Consolas" w:hAnsi="Consolas" w:cs="Consolas"/>
+          <w:color w:val="000000"/>
+          <w:sz w:val="19"/>
+          <w:szCs w:val="19"/>
+        </w:rPr>
+        <w:tab/>
+      </w:r>
+      <w:r>
+        <w:rPr>
+          <w:rFonts w:ascii="Consolas" w:hAnsi="Consolas" w:cs="Consolas"/>
+          <w:color w:val="000000"/>
+          <w:sz w:val="19"/>
+          <w:szCs w:val="19"/>
+        </w:rPr>
+        <w:tab/>
+      </w:r>
+      <w:r>
+        <w:rPr>
+          <w:rFonts w:ascii="Consolas" w:hAnsi="Consolas" w:cs="Consolas"/>
+          <w:color w:val="000000"/>
+          <w:sz w:val="19"/>
+          <w:szCs w:val="19"/>
+        </w:rPr>
+        <w:tab/>
+      </w:r>
+      <w:r>
+        <w:rPr>
+          <w:rFonts w:ascii="Consolas" w:hAnsi="Consolas" w:cs="Consolas"/>
+          <w:color w:val="000000"/>
+          <w:sz w:val="19"/>
+          <w:szCs w:val="19"/>
+        </w:rPr>
+        <w:tab/>
+      </w:r>
+      <w:r>
+        <w:rPr>
+          <w:rFonts w:ascii="Consolas" w:hAnsi="Consolas" w:cs="Consolas"/>
+          <w:color w:val="000000"/>
+          <w:sz w:val="19"/>
+          <w:szCs w:val="19"/>
+        </w:rPr>
+        <w:tab/>
+        <w:t>1024.Kilobytes</w:t>
+      </w:r>
+      <w:proofErr w:type="gramEnd"/>
+      <w:r>
+        <w:rPr>
+          <w:rFonts w:ascii="Consolas" w:hAnsi="Consolas" w:cs="Consolas"/>
+          <w:color w:val="000000"/>
+          <w:sz w:val="19"/>
+          <w:szCs w:val="19"/>
+        </w:rPr>
+        <w:t>().</w:t>
+      </w:r>
+      <w:proofErr w:type="spellStart"/>
+      <w:r>
+        <w:rPr>
+          <w:rFonts w:ascii="Consolas" w:hAnsi="Consolas" w:cs="Consolas"/>
+          <w:color w:val="000000"/>
+          <w:sz w:val="19"/>
+          <w:szCs w:val="19"/>
+        </w:rPr>
+        <w:t>AddKilobytes</w:t>
+      </w:r>
+      <w:proofErr w:type="spellEnd"/>
+      <w:r>
+        <w:rPr>
+          <w:rFonts w:ascii="Consolas" w:hAnsi="Consolas" w:cs="Consolas"/>
+          <w:color w:val="000000"/>
+          <w:sz w:val="19"/>
+          <w:szCs w:val="19"/>
+        </w:rPr>
+        <w:t>(512).</w:t>
+      </w:r>
+      <w:proofErr w:type="spellStart"/>
+      <w:r>
+        <w:rPr>
+          <w:rFonts w:ascii="Consolas" w:hAnsi="Consolas" w:cs="Consolas"/>
+          <w:color w:val="000000"/>
+          <w:sz w:val="19"/>
+          <w:szCs w:val="19"/>
+        </w:rPr>
+        <w:t>Bytes.ToString</w:t>
+      </w:r>
+      <w:proofErr w:type="spellEnd"/>
+      <w:r>
+        <w:rPr>
+          <w:rFonts w:ascii="Consolas" w:hAnsi="Consolas" w:cs="Consolas"/>
+          <w:color w:val="000000"/>
+          <w:sz w:val="19"/>
+          <w:szCs w:val="19"/>
+        </w:rPr>
+        <w:t>());</w:t>
+      </w:r>
+    </w:p>
+    <w:p>
+      <w:pPr>
+        <w:autoSpaceDE w:val="0"/>
+        <w:autoSpaceDN w:val="0"/>
+        <w:adjustRightInd w:val="0"/>
+        <w:spacing w:after="0" w:line="240" w:lineRule="auto"/>
+        <w:ind w:left="720"/>
+        <w:rPr>
+          <w:rFonts w:ascii="Consolas" w:hAnsi="Consolas" w:cs="Consolas"/>
+          <w:color w:val="000000"/>
+          <w:sz w:val="19"/>
+          <w:szCs w:val="19"/>
+        </w:rPr>
+      </w:pPr>
+      <w:r>
+        <w:rPr>
+          <w:rFonts w:ascii="Consolas" w:hAnsi="Consolas" w:cs="Consolas"/>
+          <w:color w:val="000000"/>
+          <w:sz w:val="19"/>
+          <w:szCs w:val="19"/>
+        </w:rPr>
+        <w:t xml:space="preserve">            </w:t>
+      </w:r>
+      <w:r>
+        <w:rPr>
+          <w:rFonts w:ascii="Consolas" w:hAnsi="Consolas" w:cs="Consolas"/>
+          <w:color w:val="0000FF"/>
+          <w:sz w:val="19"/>
+          <w:szCs w:val="19"/>
+        </w:rPr>
+        <w:t>await</w:t>
       </w:r>
       <w:r>
         <w:rPr>
@@ -7045,6 +7261,124 @@
         </w:rPr>
         <w:t xml:space="preserve"> </w:t>
       </w:r>
+      <w:proofErr w:type="spellStart"/>
+      <w:r>
+        <w:rPr>
+          <w:rFonts w:ascii="Consolas" w:hAnsi="Consolas" w:cs="Consolas"/>
+          <w:color w:val="000000"/>
+          <w:sz w:val="19"/>
+          <w:szCs w:val="19"/>
+        </w:rPr>
+        <w:t>messageDialog.ShowAsync</w:t>
+      </w:r>
+      <w:proofErr w:type="spellEnd"/>
+      <w:r>
+        <w:rPr>
+          <w:rFonts w:ascii="Consolas" w:hAnsi="Consolas" w:cs="Consolas"/>
+          <w:color w:val="000000"/>
+          <w:sz w:val="19"/>
+          <w:szCs w:val="19"/>
+        </w:rPr>
+        <w:t>();</w:t>
+      </w:r>
+    </w:p>
+    <w:p>
+      <w:pPr>
+        <w:autoSpaceDE w:val="0"/>
+        <w:autoSpaceDN w:val="0"/>
+        <w:adjustRightInd w:val="0"/>
+        <w:spacing w:after="0" w:line="240" w:lineRule="auto"/>
+        <w:ind w:left="720"/>
+        <w:rPr>
+          <w:rFonts w:ascii="Consolas" w:hAnsi="Consolas" w:cs="Consolas"/>
+          <w:color w:val="000000"/>
+          <w:sz w:val="19"/>
+          <w:szCs w:val="19"/>
+        </w:rPr>
+      </w:pPr>
+    </w:p>
+    <w:p>
+      <w:pPr>
+        <w:autoSpaceDE w:val="0"/>
+        <w:autoSpaceDN w:val="0"/>
+        <w:adjustRightInd w:val="0"/>
+        <w:spacing w:after="0" w:line="240" w:lineRule="auto"/>
+        <w:ind w:left="720"/>
+        <w:rPr>
+          <w:rFonts w:ascii="Consolas" w:hAnsi="Consolas" w:cs="Consolas"/>
+          <w:color w:val="000000"/>
+          <w:sz w:val="19"/>
+          <w:szCs w:val="19"/>
+        </w:rPr>
+      </w:pPr>
+      <w:r>
+        <w:rPr>
+          <w:rFonts w:ascii="Consolas" w:hAnsi="Consolas" w:cs="Consolas"/>
+          <w:color w:val="000000"/>
+          <w:sz w:val="19"/>
+          <w:szCs w:val="19"/>
+        </w:rPr>
+        <w:t xml:space="preserve">            </w:t>
+      </w:r>
+      <w:proofErr w:type="spellStart"/>
+      <w:r>
+        <w:rPr>
+          <w:rFonts w:ascii="Consolas" w:hAnsi="Consolas" w:cs="Consolas"/>
+          <w:color w:val="000000"/>
+          <w:sz w:val="19"/>
+          <w:szCs w:val="19"/>
+        </w:rPr>
+        <w:t>messageDialog</w:t>
+      </w:r>
+      <w:proofErr w:type="spellEnd"/>
+      <w:r>
+        <w:rPr>
+          <w:rFonts w:ascii="Consolas" w:hAnsi="Consolas" w:cs="Consolas"/>
+          <w:color w:val="000000"/>
+          <w:sz w:val="19"/>
+          <w:szCs w:val="19"/>
+        </w:rPr>
+        <w:t xml:space="preserve"> = </w:t>
+      </w:r>
+      <w:r>
+        <w:rPr>
+          <w:rFonts w:ascii="Consolas" w:hAnsi="Consolas" w:cs="Consolas"/>
+          <w:color w:val="0000FF"/>
+          <w:sz w:val="19"/>
+          <w:szCs w:val="19"/>
+        </w:rPr>
+        <w:t>new</w:t>
+      </w:r>
+      <w:r>
+        <w:rPr>
+          <w:rFonts w:ascii="Consolas" w:hAnsi="Consolas" w:cs="Consolas"/>
+          <w:color w:val="000000"/>
+          <w:sz w:val="19"/>
+          <w:szCs w:val="19"/>
+        </w:rPr>
+        <w:t xml:space="preserve"> </w:t>
+      </w:r>
+      <w:proofErr w:type="spellStart"/>
+      <w:proofErr w:type="gramStart"/>
+      <w:r>
+        <w:rPr>
+          <w:rFonts w:ascii="Consolas" w:hAnsi="Consolas" w:cs="Consolas"/>
+          <w:color w:val="2B91AF"/>
+          <w:sz w:val="19"/>
+          <w:szCs w:val="19"/>
+        </w:rPr>
+        <w:t>MessageDialog</w:t>
+      </w:r>
+      <w:proofErr w:type="spellEnd"/>
+      <w:r>
+        <w:rPr>
+          <w:rFonts w:ascii="Consolas" w:hAnsi="Consolas" w:cs="Consolas"/>
+          <w:color w:val="000000"/>
+          <w:sz w:val="19"/>
+          <w:szCs w:val="19"/>
+        </w:rPr>
+        <w:t xml:space="preserve">( </w:t>
+      </w:r>
       <w:r>
         <w:rPr>
           <w:rFonts w:ascii="Consolas" w:hAnsi="Consolas" w:cs="Consolas"/>
@@ -7125,23 +7459,6 @@
           <w:szCs w:val="19"/>
         </w:rPr>
         <w:tab/>
-      </w:r>
-      <w:r>
-        <w:rPr>
-          <w:rFonts w:ascii="Consolas" w:hAnsi="Consolas" w:cs="Consolas"/>
-          <w:color w:val="000000"/>
-          <w:sz w:val="19"/>
-          <w:szCs w:val="19"/>
-        </w:rPr>
-        <w:tab/>
-      </w:r>
-      <w:r>
-        <w:rPr>
-          <w:rFonts w:ascii="Consolas" w:hAnsi="Consolas" w:cs="Consolas"/>
-          <w:color w:val="000000"/>
-          <w:sz w:val="19"/>
-          <w:szCs w:val="19"/>
-        </w:rPr>
         <w:t>1024.Kilobytes</w:t>
       </w:r>
       <w:proofErr w:type="gramEnd"/>
@@ -7182,7 +7499,7 @@
           <w:sz w:val="19"/>
           <w:szCs w:val="19"/>
         </w:rPr>
-        <w:t>Bytes.ToString</w:t>
+        <w:t>Megabytes.ToString</w:t>
       </w:r>
       <w:proofErr w:type="spellEnd"/>
       <w:r>
@@ -7267,315 +7584,6 @@
         <w:rPr>
           <w:rFonts w:ascii="Consolas" w:hAnsi="Consolas" w:cs="Consolas"/>
           <w:color w:val="000000"/>
-          <w:sz w:val="19"/>
-          <w:szCs w:val="19"/>
-        </w:rPr>
-      </w:pPr>
-    </w:p>
-    <w:p>
-      <w:pPr>
-        <w:autoSpaceDE w:val="0"/>
-        <w:autoSpaceDN w:val="0"/>
-        <w:adjustRightInd w:val="0"/>
-        <w:spacing w:after="0" w:line="240" w:lineRule="auto"/>
-        <w:ind w:left="720"/>
-        <w:rPr>
-          <w:rFonts w:ascii="Consolas" w:hAnsi="Consolas" w:cs="Consolas"/>
-          <w:color w:val="000000"/>
-          <w:sz w:val="19"/>
-          <w:szCs w:val="19"/>
-        </w:rPr>
-      </w:pPr>
-      <w:r>
-        <w:rPr>
-          <w:rFonts w:ascii="Consolas" w:hAnsi="Consolas" w:cs="Consolas"/>
-          <w:color w:val="000000"/>
-          <w:sz w:val="19"/>
-          <w:szCs w:val="19"/>
-        </w:rPr>
-        <w:t xml:space="preserve">            </w:t>
-      </w:r>
-      <w:proofErr w:type="spellStart"/>
-      <w:r>
-        <w:rPr>
-          <w:rFonts w:ascii="Consolas" w:hAnsi="Consolas" w:cs="Consolas"/>
-          <w:color w:val="000000"/>
-          <w:sz w:val="19"/>
-          <w:szCs w:val="19"/>
-        </w:rPr>
-        <w:t>messageDialog</w:t>
-      </w:r>
-      <w:proofErr w:type="spellEnd"/>
-      <w:r>
-        <w:rPr>
-          <w:rFonts w:ascii="Consolas" w:hAnsi="Consolas" w:cs="Consolas"/>
-          <w:color w:val="000000"/>
-          <w:sz w:val="19"/>
-          <w:szCs w:val="19"/>
-        </w:rPr>
-        <w:t xml:space="preserve"> = </w:t>
-      </w:r>
-      <w:r>
-        <w:rPr>
-          <w:rFonts w:ascii="Consolas" w:hAnsi="Consolas" w:cs="Consolas"/>
-          <w:color w:val="0000FF"/>
-          <w:sz w:val="19"/>
-          <w:szCs w:val="19"/>
-        </w:rPr>
-        <w:t>new</w:t>
-      </w:r>
-      <w:r>
-        <w:rPr>
-          <w:rFonts w:ascii="Consolas" w:hAnsi="Consolas" w:cs="Consolas"/>
-          <w:color w:val="000000"/>
-          <w:sz w:val="19"/>
-          <w:szCs w:val="19"/>
-        </w:rPr>
-        <w:t xml:space="preserve"> </w:t>
-      </w:r>
-      <w:proofErr w:type="spellStart"/>
-      <w:proofErr w:type="gramStart"/>
-      <w:r>
-        <w:rPr>
-          <w:rFonts w:ascii="Consolas" w:hAnsi="Consolas" w:cs="Consolas"/>
-          <w:color w:val="2B91AF"/>
-          <w:sz w:val="19"/>
-          <w:szCs w:val="19"/>
-        </w:rPr>
-        <w:t>MessageDialog</w:t>
-      </w:r>
-      <w:proofErr w:type="spellEnd"/>
-      <w:r>
-        <w:rPr>
-          <w:rFonts w:ascii="Consolas" w:hAnsi="Consolas" w:cs="Consolas"/>
-          <w:color w:val="000000"/>
-          <w:sz w:val="19"/>
-          <w:szCs w:val="19"/>
-        </w:rPr>
-        <w:t>(</w:t>
-      </w:r>
-      <w:r>
-        <w:rPr>
-          <w:rFonts w:ascii="Consolas" w:hAnsi="Consolas" w:cs="Consolas"/>
-          <w:color w:val="000000"/>
-          <w:sz w:val="19"/>
-          <w:szCs w:val="19"/>
-        </w:rPr>
-        <w:t xml:space="preserve"> </w:t>
-      </w:r>
-      <w:r>
-        <w:rPr>
-          <w:rFonts w:ascii="Consolas" w:hAnsi="Consolas" w:cs="Consolas"/>
-          <w:color w:val="000000"/>
-          <w:sz w:val="19"/>
-          <w:szCs w:val="19"/>
-        </w:rPr>
-        <w:tab/>
-      </w:r>
-      <w:r>
-        <w:rPr>
-          <w:rFonts w:ascii="Consolas" w:hAnsi="Consolas" w:cs="Consolas"/>
-          <w:color w:val="000000"/>
-          <w:sz w:val="19"/>
-          <w:szCs w:val="19"/>
-        </w:rPr>
-        <w:tab/>
-      </w:r>
-      <w:r>
-        <w:rPr>
-          <w:rFonts w:ascii="Consolas" w:hAnsi="Consolas" w:cs="Consolas"/>
-          <w:color w:val="000000"/>
-          <w:sz w:val="19"/>
-          <w:szCs w:val="19"/>
-        </w:rPr>
-        <w:tab/>
-      </w:r>
-      <w:r>
-        <w:rPr>
-          <w:rFonts w:ascii="Consolas" w:hAnsi="Consolas" w:cs="Consolas"/>
-          <w:color w:val="000000"/>
-          <w:sz w:val="19"/>
-          <w:szCs w:val="19"/>
-        </w:rPr>
-        <w:tab/>
-      </w:r>
-      <w:r>
-        <w:rPr>
-          <w:rFonts w:ascii="Consolas" w:hAnsi="Consolas" w:cs="Consolas"/>
-          <w:color w:val="000000"/>
-          <w:sz w:val="19"/>
-          <w:szCs w:val="19"/>
-        </w:rPr>
-        <w:tab/>
-      </w:r>
-      <w:r>
-        <w:rPr>
-          <w:rFonts w:ascii="Consolas" w:hAnsi="Consolas" w:cs="Consolas"/>
-          <w:color w:val="000000"/>
-          <w:sz w:val="19"/>
-          <w:szCs w:val="19"/>
-        </w:rPr>
-        <w:tab/>
-      </w:r>
-      <w:r>
-        <w:rPr>
-          <w:rFonts w:ascii="Consolas" w:hAnsi="Consolas" w:cs="Consolas"/>
-          <w:color w:val="000000"/>
-          <w:sz w:val="19"/>
-          <w:szCs w:val="19"/>
-        </w:rPr>
-        <w:tab/>
-      </w:r>
-      <w:r>
-        <w:rPr>
-          <w:rFonts w:ascii="Consolas" w:hAnsi="Consolas" w:cs="Consolas"/>
-          <w:color w:val="000000"/>
-          <w:sz w:val="19"/>
-          <w:szCs w:val="19"/>
-        </w:rPr>
-        <w:tab/>
-      </w:r>
-      <w:r>
-        <w:rPr>
-          <w:rFonts w:ascii="Consolas" w:hAnsi="Consolas" w:cs="Consolas"/>
-          <w:color w:val="000000"/>
-          <w:sz w:val="19"/>
-          <w:szCs w:val="19"/>
-        </w:rPr>
-        <w:tab/>
-      </w:r>
-      <w:r>
-        <w:rPr>
-          <w:rFonts w:ascii="Consolas" w:hAnsi="Consolas" w:cs="Consolas"/>
-          <w:color w:val="000000"/>
-          <w:sz w:val="19"/>
-          <w:szCs w:val="19"/>
-        </w:rPr>
-        <w:t>1024.Kilobytes</w:t>
-      </w:r>
-      <w:proofErr w:type="gramEnd"/>
-      <w:r>
-        <w:rPr>
-          <w:rFonts w:ascii="Consolas" w:hAnsi="Consolas" w:cs="Consolas"/>
-          <w:color w:val="000000"/>
-          <w:sz w:val="19"/>
-          <w:szCs w:val="19"/>
-        </w:rPr>
-        <w:t>().</w:t>
-      </w:r>
-      <w:proofErr w:type="spellStart"/>
-      <w:r>
-        <w:rPr>
-          <w:rFonts w:ascii="Consolas" w:hAnsi="Consolas" w:cs="Consolas"/>
-          <w:color w:val="000000"/>
-          <w:sz w:val="19"/>
-          <w:szCs w:val="19"/>
-        </w:rPr>
-        <w:t>AddKilobytes</w:t>
-      </w:r>
-      <w:proofErr w:type="spellEnd"/>
-      <w:r>
-        <w:rPr>
-          <w:rFonts w:ascii="Consolas" w:hAnsi="Consolas" w:cs="Consolas"/>
-          <w:color w:val="000000"/>
-          <w:sz w:val="19"/>
-          <w:szCs w:val="19"/>
-        </w:rPr>
-        <w:t>(512).</w:t>
-      </w:r>
-      <w:proofErr w:type="spellStart"/>
-      <w:r>
-        <w:rPr>
-          <w:rFonts w:ascii="Consolas" w:hAnsi="Consolas" w:cs="Consolas"/>
-          <w:color w:val="000000"/>
-          <w:sz w:val="19"/>
-          <w:szCs w:val="19"/>
-        </w:rPr>
-        <w:t>Megabytes.ToString</w:t>
-      </w:r>
-      <w:proofErr w:type="spellEnd"/>
-      <w:r>
-        <w:rPr>
-          <w:rFonts w:ascii="Consolas" w:hAnsi="Consolas" w:cs="Consolas"/>
-          <w:color w:val="000000"/>
-          <w:sz w:val="19"/>
-          <w:szCs w:val="19"/>
-        </w:rPr>
-        <w:t>());</w:t>
-      </w:r>
-    </w:p>
-    <w:p>
-      <w:pPr>
-        <w:autoSpaceDE w:val="0"/>
-        <w:autoSpaceDN w:val="0"/>
-        <w:adjustRightInd w:val="0"/>
-        <w:spacing w:after="0" w:line="240" w:lineRule="auto"/>
-        <w:ind w:left="720"/>
-        <w:rPr>
-          <w:rFonts w:ascii="Consolas" w:hAnsi="Consolas" w:cs="Consolas"/>
-          <w:color w:val="000000"/>
-          <w:sz w:val="19"/>
-          <w:szCs w:val="19"/>
-        </w:rPr>
-      </w:pPr>
-      <w:r>
-        <w:rPr>
-          <w:rFonts w:ascii="Consolas" w:hAnsi="Consolas" w:cs="Consolas"/>
-          <w:color w:val="000000"/>
-          <w:sz w:val="19"/>
-          <w:szCs w:val="19"/>
-        </w:rPr>
-        <w:t xml:space="preserve">            </w:t>
-      </w:r>
-      <w:r>
-        <w:rPr>
-          <w:rFonts w:ascii="Consolas" w:hAnsi="Consolas" w:cs="Consolas"/>
-          <w:color w:val="0000FF"/>
-          <w:sz w:val="19"/>
-          <w:szCs w:val="19"/>
-        </w:rPr>
-        <w:t>await</w:t>
-      </w:r>
-      <w:r>
-        <w:rPr>
-          <w:rFonts w:ascii="Consolas" w:hAnsi="Consolas" w:cs="Consolas"/>
-          <w:color w:val="000000"/>
-          <w:sz w:val="19"/>
-          <w:szCs w:val="19"/>
-        </w:rPr>
-        <w:t xml:space="preserve"> </w:t>
-      </w:r>
-      <w:proofErr w:type="spellStart"/>
-      <w:r>
-        <w:rPr>
-          <w:rFonts w:ascii="Consolas" w:hAnsi="Consolas" w:cs="Consolas"/>
-          <w:color w:val="000000"/>
-          <w:sz w:val="19"/>
-          <w:szCs w:val="19"/>
-        </w:rPr>
-        <w:t>messageDialog.ShowAsync</w:t>
-      </w:r>
-      <w:proofErr w:type="spellEnd"/>
-      <w:r>
-        <w:rPr>
-          <w:rFonts w:ascii="Consolas" w:hAnsi="Consolas" w:cs="Consolas"/>
-          <w:color w:val="000000"/>
-          <w:sz w:val="19"/>
-          <w:szCs w:val="19"/>
-        </w:rPr>
-        <w:t>();</w:t>
-      </w:r>
-    </w:p>
-    <w:p>
-      <w:pPr>
-        <w:autoSpaceDE w:val="0"/>
-        <w:autoSpaceDN w:val="0"/>
-        <w:adjustRightInd w:val="0"/>
-        <w:spacing w:after="0" w:line="240" w:lineRule="auto"/>
-        <w:ind w:left="720"/>
-        <w:rPr>
-          <w:rFonts w:ascii="Consolas" w:hAnsi="Consolas" w:cs="Consolas"/>
-          <w:color w:val="000000"/>
           <w:sz w:val="20"/>
           <w:szCs w:val="19"/>
         </w:rPr>
@@ -7625,6 +7633,7 @@
           <w:sz w:val="18"/>
           <w:szCs w:val="19"/>
         </w:rPr>
+        <w:lastRenderedPageBreak/>
         <w:t>}</w:t>
       </w:r>
     </w:p>

</xml_diff>